<commit_message>
edits to questions doc
</commit_message>
<xml_diff>
--- a/LTREB data and questions summary.docx
+++ b/LTREB data and questions summary.docx
@@ -64,7 +64,7 @@
           <w:sz w:val="22"/>
           <w:szCs w:val="22"/>
         </w:rPr>
-        <w:t>RMBL LTREB</w:t>
+        <w:t xml:space="preserve">RMBL LTREB </w:t>
       </w:r>
       <w:r>
         <w:rPr>
@@ -74,16 +74,6 @@
           <w:sz w:val="22"/>
           <w:szCs w:val="22"/>
         </w:rPr>
-        <w:t xml:space="preserve"> </w:t>
-      </w:r>
-      <w:r>
-        <w:rPr>
-          <w:rFonts w:ascii="Arial" w:hAnsi="Arial" w:cs="Arial"/>
-          <w:b/>
-          <w:bCs/>
-          <w:sz w:val="22"/>
-          <w:szCs w:val="22"/>
-        </w:rPr>
         <w:t>Datasets</w:t>
       </w:r>
     </w:p>
@@ -185,25 +175,7 @@
           <w:sz w:val="22"/>
           <w:szCs w:val="22"/>
         </w:rPr>
-        <w:t xml:space="preserve">Erigeron </w:t>
-      </w:r>
-      <w:proofErr w:type="spellStart"/>
-      <w:r>
-        <w:rPr>
-          <w:rFonts w:ascii="Arial" w:hAnsi="Arial" w:cs="Arial"/>
-          <w:sz w:val="22"/>
-          <w:szCs w:val="22"/>
-        </w:rPr>
-        <w:t>speciosus</w:t>
-      </w:r>
-      <w:proofErr w:type="spellEnd"/>
-      <w:r>
-        <w:rPr>
-          <w:rFonts w:ascii="Arial" w:hAnsi="Arial" w:cs="Arial"/>
-          <w:sz w:val="22"/>
-          <w:szCs w:val="22"/>
-        </w:rPr>
-        <w:t xml:space="preserve"> (ERSP)</w:t>
+        <w:t>Erigeron speciosus (ERSP)</w:t>
       </w:r>
     </w:p>
     <w:p>
@@ -363,7 +335,25 @@
           <w:sz w:val="22"/>
           <w:szCs w:val="22"/>
         </w:rPr>
-        <w:t>Survival/recruitment (was a plant new, did it survive or die since previous year) once per year</w:t>
+        <w:t xml:space="preserve">Survival/recruitment (was a </w:t>
+      </w:r>
+      <w:proofErr w:type="gramStart"/>
+      <w:r>
+        <w:rPr>
+          <w:rFonts w:ascii="Arial" w:hAnsi="Arial" w:cs="Arial"/>
+          <w:sz w:val="22"/>
+          <w:szCs w:val="22"/>
+        </w:rPr>
+        <w:t>plant new</w:t>
+      </w:r>
+      <w:proofErr w:type="gramEnd"/>
+      <w:r>
+        <w:rPr>
+          <w:rFonts w:ascii="Arial" w:hAnsi="Arial" w:cs="Arial"/>
+          <w:sz w:val="22"/>
+          <w:szCs w:val="22"/>
+        </w:rPr>
+        <w:t>, did it survive or die since previous year) once per year</w:t>
       </w:r>
     </w:p>
     <w:p>
@@ -735,23 +725,25 @@
           <w:sz w:val="22"/>
           <w:szCs w:val="22"/>
         </w:rPr>
-        <w:t xml:space="preserve">Does </w:t>
-      </w:r>
+        <w:t xml:space="preserve">Does synchrony of an individual’s flowering with the rest of the population influence individual seed set (was </w:t>
+      </w:r>
+      <w:proofErr w:type="gramStart"/>
       <w:r>
         <w:rPr>
           <w:rFonts w:ascii="Arial" w:eastAsia="Times New Roman" w:hAnsi="Arial" w:cs="Arial"/>
           <w:sz w:val="22"/>
           <w:szCs w:val="22"/>
         </w:rPr>
-        <w:t xml:space="preserve">synchrony of </w:t>
-      </w:r>
+        <w:t>an</w:t>
+      </w:r>
+      <w:proofErr w:type="gramEnd"/>
       <w:r>
         <w:rPr>
           <w:rFonts w:ascii="Arial" w:eastAsia="Times New Roman" w:hAnsi="Arial" w:cs="Arial"/>
           <w:sz w:val="22"/>
           <w:szCs w:val="22"/>
         </w:rPr>
-        <w:t xml:space="preserve">an individual’s </w:t>
+        <w:t xml:space="preserve"> REU project Lauren someone, FSU student</w:t>
       </w:r>
       <w:r>
         <w:rPr>
@@ -759,7 +751,7 @@
           <w:sz w:val="22"/>
           <w:szCs w:val="22"/>
         </w:rPr>
-        <w:t>flowering with the rest of the population influence individual seed set</w:t>
+        <w:t>, started</w:t>
       </w:r>
       <w:r>
         <w:rPr>
@@ -767,7 +759,7 @@
           <w:sz w:val="22"/>
           <w:szCs w:val="22"/>
         </w:rPr>
-        <w:t xml:space="preserve"> (was an REU project Lauren someone, FSU student)</w:t>
+        <w:t>)</w:t>
       </w:r>
     </w:p>
     <w:p>
@@ -789,39 +781,7 @@
           <w:sz w:val="22"/>
           <w:szCs w:val="22"/>
         </w:rPr>
-        <w:t>Are there</w:t>
-      </w:r>
-      <w:r>
-        <w:rPr>
-          <w:rFonts w:ascii="Arial" w:eastAsia="Times New Roman" w:hAnsi="Arial" w:cs="Arial"/>
-          <w:sz w:val="22"/>
-          <w:szCs w:val="22"/>
-        </w:rPr>
-        <w:t xml:space="preserve"> correlations between </w:t>
-      </w:r>
-      <w:r>
-        <w:rPr>
-          <w:rFonts w:ascii="Arial" w:eastAsia="Times New Roman" w:hAnsi="Arial" w:cs="Arial"/>
-          <w:sz w:val="22"/>
-          <w:szCs w:val="22"/>
-        </w:rPr>
-        <w:t xml:space="preserve">individual </w:t>
-      </w:r>
-      <w:r>
-        <w:rPr>
-          <w:rFonts w:ascii="Arial" w:eastAsia="Times New Roman" w:hAnsi="Arial" w:cs="Arial"/>
-          <w:sz w:val="22"/>
-          <w:szCs w:val="22"/>
-        </w:rPr>
-        <w:t>phenology and growth and survival</w:t>
-      </w:r>
-      <w:r>
-        <w:rPr>
-          <w:rFonts w:ascii="Arial" w:eastAsia="Times New Roman" w:hAnsi="Arial" w:cs="Arial"/>
-          <w:sz w:val="22"/>
-          <w:szCs w:val="22"/>
-        </w:rPr>
-        <w:t xml:space="preserve"> within or across years</w:t>
+        <w:t>Are there correlations between individual phenology and growth and survival within or across years</w:t>
       </w:r>
     </w:p>
     <w:p>
@@ -843,7 +803,7 @@
           <w:sz w:val="22"/>
           <w:szCs w:val="22"/>
         </w:rPr>
-        <w:t xml:space="preserve">Are </w:t>
+        <w:t xml:space="preserve">Are differences in </w:t>
       </w:r>
       <w:r>
         <w:rPr>
@@ -851,7 +811,7 @@
           <w:sz w:val="22"/>
           <w:szCs w:val="22"/>
         </w:rPr>
-        <w:t>differences in fruit set linked to differences among individuals in phenological responsiveness (i.e. reaction norm slopes) or average phenology (i.e. reaction norm intercepts)</w:t>
+        <w:t>vital rates (growth, survival, fruits)</w:t>
       </w:r>
       <w:r>
         <w:rPr>
@@ -859,7 +819,7 @@
           <w:sz w:val="22"/>
           <w:szCs w:val="22"/>
         </w:rPr>
-        <w:t xml:space="preserve"> within or across years. </w:t>
+        <w:t xml:space="preserve"> linked to differences among individuals in phenological responsiveness (i.e. reaction norm slopes) or average phenology (i.e. reaction norm intercepts) within or across years. </w:t>
       </w:r>
     </w:p>
     <w:p>

</xml_diff>